<commit_message>
some more work on the report
</commit_message>
<xml_diff>
--- a/Documentation/Final Report.docx
+++ b/Documentation/Final Report.docx
@@ -468,6 +468,27 @@
       <w:r>
         <w:t>Di</w:t>
       </w:r>
+      <w:r>
+        <w:t xml:space="preserve">splay cryptogram and empty boxes for user to enter letters into </w:t>
+      </w:r>
+      <w:r>
+        <w:t>–</w:t>
+      </w:r>
+      <w:r>
+        <w:t xml:space="preserve"> </w:t>
+      </w:r>
+      <w:r>
+        <w:rPr>
+          <w:b/>
+        </w:rPr>
+        <w:t>Sean</w:t>
+      </w:r>
+    </w:p>
+    <w:p>
+      <w:pPr>
+        <w:pStyle w:val="ListParagraph"/>
+        <w:ind w:left="1440"/>
+      </w:pPr>
     </w:p>
     <w:p>
       <w:pPr>
@@ -484,10 +505,91 @@
         <w:t>Iteration 2</w:t>
       </w:r>
       <w:r>
-        <w:t xml:space="preserve"> </w:t>
-      </w:r>
-      <w:r>
-        <w:t>(Load/Save game and track player stats)</w:t>
+        <w:t xml:space="preserve"> (Load/Save game and track player stats)</w:t>
+      </w:r>
+    </w:p>
+    <w:p>
+      <w:pPr>
+        <w:pStyle w:val="ListParagraph"/>
+        <w:numPr>
+          <w:ilvl w:val="1"/>
+          <w:numId w:val="3"/>
+        </w:numPr>
+      </w:pPr>
+      <w:r>
+        <w:t xml:space="preserve">Create Model for Player and Players – </w:t>
+      </w:r>
+      <w:r>
+        <w:rPr>
+          <w:b/>
+        </w:rPr>
+        <w:t>Reece</w:t>
+      </w:r>
+    </w:p>
+    <w:p>
+      <w:pPr>
+        <w:pStyle w:val="ListParagraph"/>
+        <w:numPr>
+          <w:ilvl w:val="1"/>
+          <w:numId w:val="3"/>
+        </w:numPr>
+      </w:pPr>
+      <w:r>
+        <w:t>Save</w:t>
+      </w:r>
+      <w:r>
+        <w:t xml:space="preserve"> and load</w:t>
+      </w:r>
+      <w:r>
+        <w:t xml:space="preserve"> a </w:t>
+      </w:r>
+      <w:r>
+        <w:t>g</w:t>
+      </w:r>
+      <w:r>
+        <w:t xml:space="preserve">ame – </w:t>
+      </w:r>
+      <w:r>
+        <w:rPr>
+          <w:b/>
+        </w:rPr>
+        <w:t>Craig</w:t>
+      </w:r>
+    </w:p>
+    <w:p>
+      <w:pPr>
+        <w:pStyle w:val="ListParagraph"/>
+        <w:numPr>
+          <w:ilvl w:val="1"/>
+          <w:numId w:val="3"/>
+        </w:numPr>
+      </w:pPr>
+      <w:r>
+        <w:t xml:space="preserve">Testing of all new features – </w:t>
+      </w:r>
+      <w:r>
+        <w:rPr>
+          <w:b/>
+        </w:rPr>
+        <w:t>Stuart</w:t>
+      </w:r>
+    </w:p>
+    <w:p>
+      <w:pPr>
+        <w:pStyle w:val="ListParagraph"/>
+        <w:numPr>
+          <w:ilvl w:val="1"/>
+          <w:numId w:val="3"/>
+        </w:numPr>
+      </w:pPr>
+      <w:r>
+        <w:t xml:space="preserve">Adapt game controller to update stats of a current player - </w:t>
+      </w:r>
+      <w:r>
+        <w:rPr>
+          <w:b/>
+        </w:rPr>
+        <w:t>Sean</w:t>
       </w:r>
     </w:p>
     <w:p>
@@ -525,49 +627,39 @@
     <w:p>
       <w:pPr>
         <w:pStyle w:val="ListParagraph"/>
-      </w:pPr>
-    </w:p>
-    <w:p>
-      <w:pPr>
-        <w:pStyle w:val="ListParagraph"/>
         <w:numPr>
-          <w:ilvl w:val="0"/>
+          <w:ilvl w:val="1"/>
           <w:numId w:val="3"/>
         </w:numPr>
       </w:pPr>
     </w:p>
     <w:p>
-      <w:pPr>
-        <w:pStyle w:val="ListParagraph"/>
-      </w:pPr>
-    </w:p>
-    <w:p>
-      <w:pPr>
-        <w:ind w:left="360"/>
-      </w:pPr>
+      <w:r>
+        <w:t xml:space="preserve">If doing a project like this again, it would have been hugely beneficial to utilize GitLab issue boards and branching features to more efficiently work on the same project as a team. </w:t>
+      </w:r>
     </w:p>
     <w:p/>
     <w:p>
       <w:r>
-        <w:t xml:space="preserve"> </w:t>
-      </w:r>
-    </w:p>
-    <w:p>
-      <w:pPr>
-        <w:pStyle w:val="ListParagraph"/>
-      </w:pPr>
-    </w:p>
-    <w:p>
-      <w:pPr>
-        <w:pStyle w:val="ListParagraph"/>
-      </w:pPr>
+        <w:rPr>
+          <w:b/>
+          <w:u w:val="single"/>
+        </w:rPr>
+        <w:t>Teamwork Strategy</w:t>
+      </w:r>
+    </w:p>
+    <w:p>
+      <w:r>
+        <w:t>For any successful group project good team work and communication is key. As soon as the finalised group listings were released a group chat was created with all group members.</w:t>
+      </w:r>
+      <w:r>
+        <w:t xml:space="preserve"> We used Facebook Messenger for convenience but as a team we agreed that if we were to do that project again we would use Slack for its extremely handy ability to connect to git and show recent commits. </w:t>
+      </w:r>
       <w:bookmarkStart w:id="0" w:name="_GoBack"/>
       <w:bookmarkEnd w:id="0"/>
-    </w:p>
-    <w:p>
-      <w:pPr>
-        <w:ind w:left="360"/>
-      </w:pPr>
+      <w:r>
+        <w:t xml:space="preserve"> </w:t>
+      </w:r>
     </w:p>
     <w:p>
       <w:pPr>
@@ -576,56 +668,23 @@
           <w:u w:val="single"/>
         </w:rPr>
       </w:pPr>
-      <w:r>
+    </w:p>
+    <w:p>
+      <w:pPr>
         <w:rPr>
           <w:b/>
           <w:u w:val="single"/>
         </w:rPr>
-        <w:t>Teamwork Strategy</w:t>
-      </w:r>
-    </w:p>
-    <w:p>
-      <w:r>
-        <w:t xml:space="preserve">This section should detail how your team approached working together. How did you make decisions? How did you deal with disagreements? How did you communicate? Did you make any improvements </w:t>
-      </w:r>
-      <w:r>
-        <w:rPr>
-          <w:noProof/>
-        </w:rPr>
-        <w:t>on</w:t>
-      </w:r>
-      <w:r>
-        <w:t xml:space="preserve"> your working strategy as you progressed through the sprints? Did have daily </w:t>
-      </w:r>
-      <w:proofErr w:type="spellStart"/>
-      <w:r>
-        <w:t>standups</w:t>
-      </w:r>
-      <w:proofErr w:type="spellEnd"/>
-      <w:r>
-        <w:t>, reflections etc.?</w:t>
-      </w:r>
-    </w:p>
-    <w:p>
-      <w:pPr>
+      </w:pPr>
+      <w:r>
         <w:rPr>
           <w:b/>
           <w:u w:val="single"/>
         </w:rPr>
-      </w:pPr>
-      <w:r>
-        <w:rPr>
-          <w:b/>
-          <w:u w:val="single"/>
-        </w:rPr>
         <w:t>Lessons Learned</w:t>
       </w:r>
     </w:p>
-    <w:p>
-      <w:r>
-        <w:t>This section should detail the main lessons learned through working as a team and following the software development lifecycle. What did you learn, what would you do differently as a result?</w:t>
-      </w:r>
-    </w:p>
+    <w:p/>
     <w:sectPr>
       <w:pgSz w:w="11906" w:h="16838"/>
       <w:pgMar w:top="1440" w:right="1440" w:bottom="1440" w:left="1440" w:header="0" w:footer="0" w:gutter="0"/>
@@ -841,7 +900,7 @@
   <w:abstractNum w:abstractNumId="2" w15:restartNumberingAfterBreak="0">
     <w:nsid w:val="41ED5FDC"/>
     <w:multiLevelType w:val="hybridMultilevel"/>
-    <w:tmpl w:val="730033F8"/>
+    <w:tmpl w:val="CACEDDE2"/>
     <w:lvl w:ilvl="0" w:tplc="0809000F">
       <w:start w:val="1"/>
       <w:numFmt w:val="decimal"/>
@@ -851,9 +910,9 @@
         <w:ind w:left="720" w:hanging="360"/>
       </w:pPr>
     </w:lvl>
-    <w:lvl w:ilvl="1" w:tplc="08090019">
-      <w:start w:val="1"/>
-      <w:numFmt w:val="lowerLetter"/>
+    <w:lvl w:ilvl="1" w:tplc="0809000F">
+      <w:start w:val="1"/>
+      <w:numFmt w:val="decimal"/>
       <w:lvlText w:val="%2."/>
       <w:lvlJc w:val="left"/>
       <w:pPr>
@@ -1144,6 +1203,7 @@
     <w:lsdException w:name="HTML Sample" w:semiHidden="1" w:unhideWhenUsed="1"/>
     <w:lsdException w:name="HTML Typewriter" w:semiHidden="1" w:unhideWhenUsed="1"/>
     <w:lsdException w:name="HTML Variable" w:semiHidden="1" w:unhideWhenUsed="1"/>
+    <w:lsdException w:name="Normal Table" w:semiHidden="1" w:unhideWhenUsed="1"/>
     <w:lsdException w:name="annotation subject" w:semiHidden="1" w:unhideWhenUsed="1"/>
     <w:lsdException w:name="No List" w:semiHidden="1" w:unhideWhenUsed="1"/>
     <w:lsdException w:name="Outline List 1" w:semiHidden="1" w:unhideWhenUsed="1"/>
@@ -1187,8 +1247,10 @@
     <w:lsdException w:name="Table Elegant" w:semiHidden="1" w:unhideWhenUsed="1"/>
     <w:lsdException w:name="Table Professional" w:semiHidden="1" w:unhideWhenUsed="1"/>
     <w:lsdException w:name="Table Subtle 1" w:semiHidden="1" w:unhideWhenUsed="1"/>
+    <w:lsdException w:name="Table Subtle 2" w:semiHidden="1" w:unhideWhenUsed="1"/>
     <w:lsdException w:name="Table Web 1" w:semiHidden="1" w:unhideWhenUsed="1"/>
     <w:lsdException w:name="Table Web 2" w:semiHidden="1" w:unhideWhenUsed="1"/>
+    <w:lsdException w:name="Table Web 3" w:semiHidden="1" w:unhideWhenUsed="1"/>
     <w:lsdException w:name="Balloon Text" w:semiHidden="1" w:unhideWhenUsed="1"/>
     <w:lsdException w:name="Table Grid" w:uiPriority="39"/>
     <w:lsdException w:name="Table Theme" w:semiHidden="1" w:unhideWhenUsed="1"/>

</xml_diff>